<commit_message>
build : doc 1.2 francisco Egenau
</commit_message>
<xml_diff>
--- a/Fase1/Evidencias_Individuales/Egenau_Francisco_1.2_APT122_DiarioReflexionFase1 - copia.docx
+++ b/Fase1/Evidencias_Individuales/Egenau_Francisco_1.2_APT122_DiarioReflexionFase1 - copia.docx
@@ -366,7 +366,87 @@
                 <w:sz w:val="24"/>
                 <w:szCs w:val="24"/>
               </w:rPr>
-              <w:t>Entre las asignaturas que más disfruté y que se relacionan directamente con mis intereses profesionales destacan Programación Web, Deep Learning, Herramientas para el Emprendimiento y Gestión de Riesgos. Cada una de estas materias ha enriquecido mis habilidades y me ha permitido enfrentar diversos desafíos, desde buscar empleo en un entorno completamente nuevo hasta desarrollar soluciones de back-end y front-end para una entidad financiera. En este proceso, he aprendido a crear soluciones que responden a requerimientos específicos, procurando siempre mantener una estructura organizacional sólida y aplicando los estándares adquiridos en DuocUC, lo que ha sido fundamental para mi crecimiento profesional y personal.</w:t>
+              <w:t xml:space="preserve">Entre las asignaturas que más disfruté y que se relacionan directamente con mis intereses profesionales destacan Programación Web, Deep </w:t>
+            </w:r>
+            <w:proofErr w:type="spellStart"/>
+            <w:r>
+              <w:rPr>
+                <w:rFonts w:eastAsiaTheme="majorEastAsia"/>
+                <w:color w:val="767171" w:themeColor="background2" w:themeShade="80"/>
+                <w:sz w:val="24"/>
+                <w:szCs w:val="24"/>
+              </w:rPr>
+              <w:t>Learning</w:t>
+            </w:r>
+            <w:proofErr w:type="spellEnd"/>
+            <w:r>
+              <w:rPr>
+                <w:rFonts w:eastAsiaTheme="majorEastAsia"/>
+                <w:color w:val="767171" w:themeColor="background2" w:themeShade="80"/>
+                <w:sz w:val="24"/>
+                <w:szCs w:val="24"/>
+              </w:rPr>
+              <w:t>, Herramientas para el Emprendimiento y Gestión de Riesgos. Cada una de estas materias ha enriquecido mis habilidades y me ha permitido enfrentar diversos desafíos, desde buscar empleo en un entorno completamente nuevo hasta desarrollar soluciones de back-</w:t>
+            </w:r>
+            <w:proofErr w:type="spellStart"/>
+            <w:r>
+              <w:rPr>
+                <w:rFonts w:eastAsiaTheme="majorEastAsia"/>
+                <w:color w:val="767171" w:themeColor="background2" w:themeShade="80"/>
+                <w:sz w:val="24"/>
+                <w:szCs w:val="24"/>
+              </w:rPr>
+              <w:t>end</w:t>
+            </w:r>
+            <w:proofErr w:type="spellEnd"/>
+            <w:r>
+              <w:rPr>
+                <w:rFonts w:eastAsiaTheme="majorEastAsia"/>
+                <w:color w:val="767171" w:themeColor="background2" w:themeShade="80"/>
+                <w:sz w:val="24"/>
+                <w:szCs w:val="24"/>
+              </w:rPr>
+              <w:t xml:space="preserve"> y </w:t>
+            </w:r>
+            <w:proofErr w:type="spellStart"/>
+            <w:r>
+              <w:rPr>
+                <w:rFonts w:eastAsiaTheme="majorEastAsia"/>
+                <w:color w:val="767171" w:themeColor="background2" w:themeShade="80"/>
+                <w:sz w:val="24"/>
+                <w:szCs w:val="24"/>
+              </w:rPr>
+              <w:t>front-end</w:t>
+            </w:r>
+            <w:proofErr w:type="spellEnd"/>
+            <w:r>
+              <w:rPr>
+                <w:rFonts w:eastAsiaTheme="majorEastAsia"/>
+                <w:color w:val="767171" w:themeColor="background2" w:themeShade="80"/>
+                <w:sz w:val="24"/>
+                <w:szCs w:val="24"/>
+              </w:rPr>
+              <w:t xml:space="preserve"> para una entidad financiera. En este proceso, he aprendido a crear soluciones que responden a requerimientos específicos, procurando siempre mantener una estructura organizacional sólida y aplicando los estándares adquiridos en </w:t>
+            </w:r>
+            <w:proofErr w:type="spellStart"/>
+            <w:r>
+              <w:rPr>
+                <w:rFonts w:eastAsiaTheme="majorEastAsia"/>
+                <w:color w:val="767171" w:themeColor="background2" w:themeShade="80"/>
+                <w:sz w:val="24"/>
+                <w:szCs w:val="24"/>
+              </w:rPr>
+              <w:t>DuocUC</w:t>
+            </w:r>
+            <w:proofErr w:type="spellEnd"/>
+            <w:r>
+              <w:rPr>
+                <w:rFonts w:eastAsiaTheme="majorEastAsia"/>
+                <w:color w:val="767171" w:themeColor="background2" w:themeShade="80"/>
+                <w:sz w:val="24"/>
+                <w:szCs w:val="24"/>
+              </w:rPr>
+              <w:t>, lo que ha sido fundamental para mi crecimiento profesional y personal.</w:t>
             </w:r>
           </w:p>
           <w:p>
@@ -447,7 +527,67 @@
                 <w:sz w:val="24"/>
                 <w:szCs w:val="24"/>
               </w:rPr>
-              <w:t xml:space="preserve">Certificarse siempre tendrá beneficios, tanto dentro de un campo u otro y lo que creo que el valor que hemos adquirido han potenciado mi perfil de Linkedin, mas que otra cosa, ya que , las habilidades blandas han sido lo que mas me han abierto las puertas en nuevos trabajos. </w:t>
+              <w:t xml:space="preserve">Certificarse siempre tendrá beneficios, tanto dentro de un campo u otro y lo que creo que el valor que hemos adquirido han potenciado mi perfil de </w:t>
+            </w:r>
+            <w:proofErr w:type="spellStart"/>
+            <w:r>
+              <w:rPr>
+                <w:rFonts w:eastAsiaTheme="majorEastAsia"/>
+                <w:color w:val="767171" w:themeColor="background2" w:themeShade="80"/>
+                <w:sz w:val="24"/>
+                <w:szCs w:val="24"/>
+              </w:rPr>
+              <w:t>Linkedin</w:t>
+            </w:r>
+            <w:proofErr w:type="spellEnd"/>
+            <w:r>
+              <w:rPr>
+                <w:rFonts w:eastAsiaTheme="majorEastAsia"/>
+                <w:color w:val="767171" w:themeColor="background2" w:themeShade="80"/>
+                <w:sz w:val="24"/>
+                <w:szCs w:val="24"/>
+              </w:rPr>
+              <w:t xml:space="preserve">, </w:t>
+            </w:r>
+            <w:proofErr w:type="spellStart"/>
+            <w:r>
+              <w:rPr>
+                <w:rFonts w:eastAsiaTheme="majorEastAsia"/>
+                <w:color w:val="767171" w:themeColor="background2" w:themeShade="80"/>
+                <w:sz w:val="24"/>
+                <w:szCs w:val="24"/>
+              </w:rPr>
+              <w:t>mas</w:t>
+            </w:r>
+            <w:proofErr w:type="spellEnd"/>
+            <w:r>
+              <w:rPr>
+                <w:rFonts w:eastAsiaTheme="majorEastAsia"/>
+                <w:color w:val="767171" w:themeColor="background2" w:themeShade="80"/>
+                <w:sz w:val="24"/>
+                <w:szCs w:val="24"/>
+              </w:rPr>
+              <w:t xml:space="preserve"> que otra cosa, ya que , las habilidades blandas han sido lo que </w:t>
+            </w:r>
+            <w:proofErr w:type="spellStart"/>
+            <w:r>
+              <w:rPr>
+                <w:rFonts w:eastAsiaTheme="majorEastAsia"/>
+                <w:color w:val="767171" w:themeColor="background2" w:themeShade="80"/>
+                <w:sz w:val="24"/>
+                <w:szCs w:val="24"/>
+              </w:rPr>
+              <w:t>mas</w:t>
+            </w:r>
+            <w:proofErr w:type="spellEnd"/>
+            <w:r>
+              <w:rPr>
+                <w:rFonts w:eastAsiaTheme="majorEastAsia"/>
+                <w:color w:val="767171" w:themeColor="background2" w:themeShade="80"/>
+                <w:sz w:val="24"/>
+                <w:szCs w:val="24"/>
+              </w:rPr>
+              <w:t xml:space="preserve"> me han abierto las puertas en nuevos trabajos. </w:t>
             </w:r>
           </w:p>
           <w:p>
@@ -1280,7 +1420,7 @@
                 <w:sz w:val="24"/>
                 <w:szCs w:val="24"/>
               </w:rPr>
-              <w:t>El principal interés que tengo es desarrollarme</w:t>
+              <w:t>El principal interés que tengo es</w:t>
             </w:r>
             <w:r>
               <w:rPr>
@@ -1289,50 +1429,28 @@
                 <w:sz w:val="24"/>
                 <w:szCs w:val="24"/>
               </w:rPr>
-              <w:t xml:space="preserve"> dentro de las áreas de IT, específicamente en desarrollo de aplicaciones , back-end</w:t>
+              <w:t xml:space="preserve"> generar aplicaciones que me permitan realizar cambios que generen un impacto a nivel de sociedad realizar mi aporte. Y si hubiera un área donde mi desempeño se vería realmente potenciado seria en desarrollo web o de aplicaciones, y siendo </w:t>
             </w:r>
-          </w:p>
-          <w:p>
-            <w:pPr>
-              <w:tabs>
-                <w:tab w:val="left" w:pos="454"/>
-              </w:tabs>
-              <w:jc w:val="both"/>
+            <w:proofErr w:type="spellStart"/>
+            <w:r>
               <w:rPr>
                 <w:rFonts w:eastAsiaTheme="majorEastAsia"/>
                 <w:color w:val="767171" w:themeColor="background2" w:themeShade="80"/>
                 <w:sz w:val="24"/>
                 <w:szCs w:val="24"/>
               </w:rPr>
-            </w:pPr>
-          </w:p>
-          <w:p>
-            <w:pPr>
-              <w:tabs>
-                <w:tab w:val="left" w:pos="454"/>
-              </w:tabs>
-              <w:jc w:val="both"/>
+              <w:t>FullStack</w:t>
+            </w:r>
+            <w:proofErr w:type="spellEnd"/>
+            <w:r>
               <w:rPr>
                 <w:rFonts w:eastAsiaTheme="majorEastAsia"/>
                 <w:color w:val="767171" w:themeColor="background2" w:themeShade="80"/>
                 <w:sz w:val="24"/>
                 <w:szCs w:val="24"/>
               </w:rPr>
-            </w:pPr>
-          </w:p>
-          <w:p>
-            <w:pPr>
-              <w:tabs>
-                <w:tab w:val="left" w:pos="454"/>
-              </w:tabs>
-              <w:jc w:val="both"/>
-              <w:rPr>
-                <w:rFonts w:eastAsiaTheme="majorEastAsia"/>
-                <w:color w:val="767171" w:themeColor="background2" w:themeShade="80"/>
-                <w:sz w:val="24"/>
-                <w:szCs w:val="24"/>
-              </w:rPr>
-            </w:pPr>
+              <w:t>.</w:t>
+            </w:r>
           </w:p>
           <w:p>
             <w:pPr>
@@ -1417,34 +1535,24 @@
                 <w:szCs w:val="24"/>
               </w:rPr>
             </w:pPr>
-          </w:p>
-          <w:p>
-            <w:pPr>
-              <w:tabs>
-                <w:tab w:val="left" w:pos="454"/>
-              </w:tabs>
-              <w:jc w:val="both"/>
+            <w:r>
               <w:rPr>
                 <w:rFonts w:eastAsiaTheme="majorEastAsia"/>
                 <w:color w:val="767171" w:themeColor="background2" w:themeShade="80"/>
                 <w:sz w:val="24"/>
                 <w:szCs w:val="24"/>
               </w:rPr>
-            </w:pPr>
-          </w:p>
-          <w:p>
-            <w:pPr>
-              <w:tabs>
-                <w:tab w:val="left" w:pos="454"/>
-              </w:tabs>
-              <w:jc w:val="both"/>
+              <w:t xml:space="preserve">Trabajo de equipo, adaptabilidad y resolución de problemas </w:t>
+            </w:r>
+            <w:r>
               <w:rPr>
                 <w:rFonts w:eastAsiaTheme="majorEastAsia"/>
                 <w:color w:val="767171" w:themeColor="background2" w:themeShade="80"/>
                 <w:sz w:val="24"/>
                 <w:szCs w:val="24"/>
               </w:rPr>
-            </w:pPr>
+              <w:t xml:space="preserve">técnicos. Creo que lo más débil actualmente es la resolución de problemas técnicos y tiene sentido por que aun estoy aprendiendo habilidades más básicas y tener mejor estructuras de código </w:t>
+            </w:r>
           </w:p>
           <w:p>
             <w:pPr>
@@ -1557,6 +1665,15 @@
                 <w:szCs w:val="24"/>
               </w:rPr>
             </w:pPr>
+            <w:r>
+              <w:rPr>
+                <w:rFonts w:eastAsiaTheme="majorEastAsia"/>
+                <w:color w:val="767171" w:themeColor="background2" w:themeShade="80"/>
+                <w:sz w:val="24"/>
+                <w:szCs w:val="24"/>
+              </w:rPr>
+              <w:t xml:space="preserve">En 5 años mas , me veo siendo un desarrollador senior, quizás con mi empresa montada para desarrollar software o aplicaciones web o aplicaciones móviles. Aplicando buenas practicas del mercado para lograr mas lejos y con mas contundencia. </w:t>
+            </w:r>
           </w:p>
           <w:p>
             <w:pPr>
@@ -1565,24 +1682,10 @@
               </w:tabs>
               <w:jc w:val="both"/>
               <w:rPr>
-                <w:rFonts w:eastAsiaTheme="majorEastAsia"/>
-                <w:color w:val="767171" w:themeColor="background2" w:themeShade="80"/>
-                <w:sz w:val="24"/>
-                <w:szCs w:val="24"/>
-              </w:rPr>
-            </w:pPr>
-          </w:p>
-          <w:p>
-            <w:pPr>
-              <w:tabs>
-                <w:tab w:val="left" w:pos="454"/>
-              </w:tabs>
-              <w:jc w:val="both"/>
-              <w:rPr>
-                <w:rFonts w:eastAsiaTheme="majorEastAsia"/>
-                <w:color w:val="767171" w:themeColor="background2" w:themeShade="80"/>
-                <w:sz w:val="24"/>
-                <w:szCs w:val="24"/>
+                <w:rFonts w:ascii="Calibri" w:hAnsi="Calibri"/>
+                <w:b/>
+                <w:bCs/>
+                <w:color w:val="1F4E79" w:themeColor="accent1" w:themeShade="80"/>
               </w:rPr>
             </w:pPr>
           </w:p>
@@ -1674,25 +1777,25 @@
               </w:rPr>
             </w:pPr>
           </w:p>
+        </w:tc>
+      </w:tr>
+      <w:tr>
+        <w:trPr>
+          <w:trHeight w:val="440"/>
+        </w:trPr>
+        <w:tc>
+          <w:tcPr>
+            <w:tcW w:w="10076" w:type="dxa"/>
+            <w:shd w:val="clear" w:color="auto" w:fill="DEEAF6" w:themeFill="accent1" w:themeFillTint="33"/>
+            <w:vAlign w:val="center"/>
+          </w:tcPr>
           <w:p>
             <w:pPr>
-              <w:jc w:val="both"/>
-              <w:rPr>
-                <w:rFonts w:ascii="Calibri" w:hAnsi="Calibri"/>
-                <w:b/>
-                <w:bCs/>
-                <w:color w:val="1F4E79" w:themeColor="accent1" w:themeShade="80"/>
-              </w:rPr>
-            </w:pPr>
-          </w:p>
-          <w:p>
-            <w:pPr>
-              <w:jc w:val="both"/>
-              <w:rPr>
-                <w:rFonts w:ascii="Calibri" w:hAnsi="Calibri"/>
-                <w:b/>
-                <w:bCs/>
-                <w:color w:val="1F4E79" w:themeColor="accent1" w:themeShade="80"/>
+              <w:rPr>
+                <w:rFonts w:eastAsiaTheme="majorEastAsia"/>
+                <w:color w:val="767171" w:themeColor="background2" w:themeShade="80"/>
+                <w:sz w:val="24"/>
+                <w:szCs w:val="24"/>
               </w:rPr>
             </w:pPr>
           </w:p>
@@ -1865,12 +1968,22 @@
               </w:rPr>
               <w:t>Los Proyectos APT que ya habías diseñado como plan de trabajo en el curso anterior, ¿se relacionan con tus proyecciones profesionales actuales? ¿cuál se relaciona más? ¿Requiere ajuste?</w:t>
             </w:r>
+            <w:r>
+              <w:rPr>
+                <w:rFonts w:eastAsiaTheme="majorEastAsia"/>
+                <w:sz w:val="24"/>
+                <w:szCs w:val="24"/>
+              </w:rPr>
+              <w:t xml:space="preserve"> </w:t>
+            </w:r>
           </w:p>
           <w:p>
             <w:pPr>
+              <w:pStyle w:val="Prrafodelista"/>
               <w:tabs>
                 <w:tab w:val="left" w:pos="454"/>
               </w:tabs>
+              <w:ind w:left="454"/>
               <w:jc w:val="both"/>
               <w:rPr>
                 <w:rFonts w:eastAsiaTheme="majorEastAsia"/>
@@ -1879,12 +1992,23 @@
                 <w:szCs w:val="24"/>
               </w:rPr>
             </w:pPr>
+            <w:r>
+              <w:rPr>
+                <w:rFonts w:eastAsiaTheme="majorEastAsia"/>
+                <w:color w:val="767171" w:themeColor="background2" w:themeShade="80"/>
+                <w:sz w:val="24"/>
+                <w:szCs w:val="24"/>
+              </w:rPr>
+              <w:t xml:space="preserve">Creo que todos se relacionan, pero en este ultimo siento que la dificultad pasa por que tengo que hacer algo extraordinario y que funcione todo al 100%, por que es lo que quiero para destacar en este ultimo proceso. </w:t>
+            </w:r>
           </w:p>
           <w:p>
             <w:pPr>
+              <w:pStyle w:val="Prrafodelista"/>
               <w:tabs>
                 <w:tab w:val="left" w:pos="454"/>
               </w:tabs>
+              <w:ind w:left="454"/>
               <w:jc w:val="both"/>
               <w:rPr>
                 <w:rFonts w:eastAsiaTheme="majorEastAsia"/>
@@ -1893,60 +2017,95 @@
                 <w:szCs w:val="24"/>
               </w:rPr>
             </w:pPr>
-          </w:p>
-          <w:p>
-            <w:pPr>
-              <w:tabs>
-                <w:tab w:val="left" w:pos="454"/>
-              </w:tabs>
-              <w:jc w:val="both"/>
+            <w:r>
               <w:rPr>
                 <w:rFonts w:eastAsiaTheme="majorEastAsia"/>
                 <w:color w:val="767171" w:themeColor="background2" w:themeShade="80"/>
                 <w:sz w:val="24"/>
                 <w:szCs w:val="24"/>
               </w:rPr>
-            </w:pPr>
-          </w:p>
-          <w:p>
-            <w:pPr>
-              <w:tabs>
-                <w:tab w:val="left" w:pos="454"/>
-              </w:tabs>
-              <w:jc w:val="both"/>
+              <w:t xml:space="preserve">Ahora concretamente si es con mi trabajo actual no se relación, ya que, genero desarrollo de </w:t>
+            </w:r>
+            <w:proofErr w:type="spellStart"/>
+            <w:r>
               <w:rPr>
                 <w:rFonts w:eastAsiaTheme="majorEastAsia"/>
                 <w:color w:val="767171" w:themeColor="background2" w:themeShade="80"/>
                 <w:sz w:val="24"/>
                 <w:szCs w:val="24"/>
               </w:rPr>
-            </w:pPr>
-          </w:p>
-          <w:p>
-            <w:pPr>
-              <w:tabs>
-                <w:tab w:val="left" w:pos="454"/>
-              </w:tabs>
-              <w:jc w:val="both"/>
-              <w:rPr>
-                <w:rFonts w:eastAsiaTheme="majorEastAsia"/>
-                <w:sz w:val="24"/>
-                <w:szCs w:val="24"/>
-              </w:rPr>
-            </w:pPr>
-          </w:p>
-          <w:p>
-            <w:pPr>
-              <w:tabs>
-                <w:tab w:val="left" w:pos="454"/>
-              </w:tabs>
-              <w:jc w:val="both"/>
-              <w:rPr>
-                <w:rFonts w:eastAsiaTheme="majorEastAsia"/>
-                <w:sz w:val="24"/>
-                <w:szCs w:val="24"/>
-              </w:rPr>
-            </w:pPr>
+              <w:t>front-end</w:t>
+            </w:r>
+            <w:proofErr w:type="spellEnd"/>
+            <w:r>
+              <w:rPr>
+                <w:rFonts w:eastAsiaTheme="majorEastAsia"/>
+                <w:color w:val="767171" w:themeColor="background2" w:themeShade="80"/>
+                <w:sz w:val="24"/>
+                <w:szCs w:val="24"/>
+              </w:rPr>
+              <w:t xml:space="preserve"> en </w:t>
+            </w:r>
+            <w:proofErr w:type="spellStart"/>
+            <w:r>
+              <w:rPr>
+                <w:rFonts w:eastAsiaTheme="majorEastAsia"/>
+                <w:color w:val="767171" w:themeColor="background2" w:themeShade="80"/>
+                <w:sz w:val="24"/>
+                <w:szCs w:val="24"/>
+              </w:rPr>
+              <w:t>react</w:t>
+            </w:r>
+            <w:proofErr w:type="spellEnd"/>
+            <w:r>
+              <w:rPr>
+                <w:rFonts w:eastAsiaTheme="majorEastAsia"/>
+                <w:color w:val="767171" w:themeColor="background2" w:themeShade="80"/>
+                <w:sz w:val="24"/>
+                <w:szCs w:val="24"/>
+              </w:rPr>
+              <w:t xml:space="preserve">. quizás por esa parte puede estar cerca de relacionarse, pero el aplicar Deep </w:t>
+            </w:r>
+            <w:proofErr w:type="spellStart"/>
+            <w:r>
+              <w:rPr>
+                <w:rFonts w:eastAsiaTheme="majorEastAsia"/>
+                <w:color w:val="767171" w:themeColor="background2" w:themeShade="80"/>
+                <w:sz w:val="24"/>
+                <w:szCs w:val="24"/>
+              </w:rPr>
+              <w:t>learning</w:t>
+            </w:r>
+            <w:proofErr w:type="spellEnd"/>
+            <w:r>
+              <w:rPr>
+                <w:rFonts w:eastAsiaTheme="majorEastAsia"/>
+                <w:color w:val="767171" w:themeColor="background2" w:themeShade="80"/>
+                <w:sz w:val="24"/>
+                <w:szCs w:val="24"/>
+              </w:rPr>
+              <w:t xml:space="preserve"> y que sea una aplicación que capte gestos y traduzca todo potenciado por </w:t>
+            </w:r>
+            <w:proofErr w:type="spellStart"/>
+            <w:r>
+              <w:rPr>
+                <w:rFonts w:eastAsiaTheme="majorEastAsia"/>
+                <w:color w:val="767171" w:themeColor="background2" w:themeShade="80"/>
+                <w:sz w:val="24"/>
+                <w:szCs w:val="24"/>
+              </w:rPr>
+              <w:t>tensorflowLite</w:t>
+            </w:r>
+            <w:proofErr w:type="spellEnd"/>
+            <w:r>
+              <w:rPr>
+                <w:rFonts w:eastAsiaTheme="majorEastAsia"/>
+                <w:color w:val="767171" w:themeColor="background2" w:themeShade="80"/>
+                <w:sz w:val="24"/>
+                <w:szCs w:val="24"/>
+              </w:rPr>
+              <w:t>, es sin duda un desafío mayúsculo.</w:t>
+            </w:r>
           </w:p>
           <w:p>
             <w:pPr>
@@ -8640,6 +8799,7 @@
   <w:style w:type="character" w:default="1" w:styleId="Fuentedeprrafopredeter">
     <w:name w:val="Default Paragraph Font"/>
     <w:uiPriority w:val="1"/>
+    <w:semiHidden/>
     <w:unhideWhenUsed/>
   </w:style>
   <w:style w:type="table" w:default="1" w:styleId="Tablanormal">
@@ -9888,6 +10048,15 @@
 </file>
 
 <file path=customXml/item1.xml><?xml version="1.0" encoding="utf-8"?>
+<?mso-contentType ?>
+<FormTemplates xmlns="http://schemas.microsoft.com/sharepoint/v3/contenttype/forms">
+  <Display>DocumentLibraryForm</Display>
+  <Edit>DocumentLibraryForm</Edit>
+  <New>DocumentLibraryForm</New>
+</FormTemplates>
+</file>
+
+<file path=customXml/item2.xml><?xml version="1.0" encoding="utf-8"?>
 <ct:contentTypeSchema xmlns:ct="http://schemas.microsoft.com/office/2006/metadata/contentType" xmlns:ma="http://schemas.microsoft.com/office/2006/metadata/properties/metaAttributes" ct:_="" ma:_="" ma:contentTypeName="Documento" ma:contentTypeID="0x010100E96778489EE7714D8BD12CC105EB918B" ma:contentTypeVersion="2" ma:contentTypeDescription="Crear nuevo documento." ma:contentTypeScope="" ma:versionID="416c5c7ae9b5d54d83875cd3c65194e3">
   <xsd:schema xmlns:xsd="http://www.w3.org/2001/XMLSchema" xmlns:xs="http://www.w3.org/2001/XMLSchema" xmlns:p="http://schemas.microsoft.com/office/2006/metadata/properties" xmlns:ns2="126e8a1c-9ea9-435a-ac89-d06c80d62e30" targetNamespace="http://schemas.microsoft.com/office/2006/metadata/properties" ma:root="true" ma:fieldsID="70a237c842677bd850644f8595079f5e" ns2:_="">
     <xsd:import namespace="126e8a1c-9ea9-435a-ac89-d06c80d62e30"/>
@@ -10019,26 +10188,25 @@
 </ct:contentTypeSchema>
 </file>
 
-<file path=customXml/item2.xml><?xml version="1.0" encoding="utf-8"?>
-<?mso-contentType ?>
-<FormTemplates xmlns="http://schemas.microsoft.com/sharepoint/v3/contenttype/forms">
-  <Display>DocumentLibraryForm</Display>
-  <Edit>DocumentLibraryForm</Edit>
-  <New>DocumentLibraryForm</New>
-</FormTemplates>
-</file>
-
 <file path=customXml/item3.xml><?xml version="1.0" encoding="utf-8"?>
-<b:Sources xmlns:b="http://schemas.openxmlformats.org/officeDocument/2006/bibliography" xmlns="http://schemas.openxmlformats.org/officeDocument/2006/bibliography" SelectedStyle="\APASixthEditionOfficeOnline.xsl" StyleName="APA" Version="6"/>
-</file>
-
-<file path=customXml/item4.xml><?xml version="1.0" encoding="utf-8"?>
 <p:properties xmlns:p="http://schemas.microsoft.com/office/2006/metadata/properties" xmlns:xsi="http://www.w3.org/2001/XMLSchema-instance" xmlns:pc="http://schemas.microsoft.com/office/infopath/2007/PartnerControls">
   <documentManagement/>
 </p:properties>
 </file>
 
+<file path=customXml/item4.xml><?xml version="1.0" encoding="utf-8"?>
+<b:Sources xmlns:b="http://schemas.openxmlformats.org/officeDocument/2006/bibliography" xmlns="http://schemas.openxmlformats.org/officeDocument/2006/bibliography" SelectedStyle="\APASixthEditionOfficeOnline.xsl" StyleName="APA" Version="6"/>
+</file>
+
 <file path=customXml/itemProps1.xml><?xml version="1.0" encoding="utf-8"?>
+<ds:datastoreItem xmlns:ds="http://schemas.openxmlformats.org/officeDocument/2006/customXml" ds:itemID="{DABAA964-10BA-4DBC-ABF2-CDEAC0FAF7AA}">
+  <ds:schemaRefs>
+    <ds:schemaRef ds:uri="http://schemas.microsoft.com/sharepoint/v3/contenttype/forms"/>
+  </ds:schemaRefs>
+</ds:datastoreItem>
+</file>
+
+<file path=customXml/itemProps2.xml><?xml version="1.0" encoding="utf-8"?>
 <ds:datastoreItem xmlns:ds="http://schemas.openxmlformats.org/officeDocument/2006/customXml" ds:itemID="{90673534-9590-47F8-B0D6-46AB217CB3AD}">
   <ds:schemaRefs>
     <ds:schemaRef ds:uri="http://schemas.microsoft.com/office/2006/metadata/contentType"/>
@@ -10056,27 +10224,19 @@
 </ds:datastoreItem>
 </file>
 
-<file path=customXml/itemProps2.xml><?xml version="1.0" encoding="utf-8"?>
-<ds:datastoreItem xmlns:ds="http://schemas.openxmlformats.org/officeDocument/2006/customXml" ds:itemID="{DABAA964-10BA-4DBC-ABF2-CDEAC0FAF7AA}">
-  <ds:schemaRefs>
-    <ds:schemaRef ds:uri="http://schemas.microsoft.com/sharepoint/v3/contenttype/forms"/>
-  </ds:schemaRefs>
-</ds:datastoreItem>
-</file>
-
 <file path=customXml/itemProps3.xml><?xml version="1.0" encoding="utf-8"?>
-<ds:datastoreItem xmlns:ds="http://schemas.openxmlformats.org/officeDocument/2006/customXml" ds:itemID="{38798A93-35BB-4E36-97F5-7254B21EAFCC}">
-  <ds:schemaRefs>
-    <ds:schemaRef ds:uri="http://schemas.openxmlformats.org/officeDocument/2006/bibliography"/>
-  </ds:schemaRefs>
-</ds:datastoreItem>
-</file>
-
-<file path=customXml/itemProps4.xml><?xml version="1.0" encoding="utf-8"?>
 <ds:datastoreItem xmlns:ds="http://schemas.openxmlformats.org/officeDocument/2006/customXml" ds:itemID="{5F1783E3-BA1C-4CA3-8E32-C9B378BBED03}">
   <ds:schemaRefs>
     <ds:schemaRef ds:uri="http://schemas.microsoft.com/office/2006/metadata/properties"/>
     <ds:schemaRef ds:uri="http://schemas.microsoft.com/office/infopath/2007/PartnerControls"/>
   </ds:schemaRefs>
 </ds:datastoreItem>
+</file>
+
+<file path=customXml/itemProps4.xml><?xml version="1.0" encoding="utf-8"?>
+<ds:datastoreItem xmlns:ds="http://schemas.openxmlformats.org/officeDocument/2006/customXml" ds:itemID="{38798A93-35BB-4E36-97F5-7254B21EAFCC}">
+  <ds:schemaRefs>
+    <ds:schemaRef ds:uri="http://schemas.openxmlformats.org/officeDocument/2006/bibliography"/>
+  </ds:schemaRefs>
+</ds:datastoreItem>
 </file>
</xml_diff>